<commit_message>
Ajout des liens à la BDD pour l'accusé de reception et la lettre d'audition
</commit_message>
<xml_diff>
--- a/lettres/models/Accuse_Reception.docx
+++ b/lettres/models/Accuse_Reception.docx
@@ -20,33 +20,93 @@
           <w:spacing w:val="0"/>
           <w:sz w:val="17"/>
         </w:rPr>
-        <w:t>DOSSIER de CANDIDATUREACCUSÉ RÉCEPTIONNous accusons réception de votre candidature en $annee année de $type, mention $mention, parcours $parcours, $</w:t>
-      </w:r>
-      <w:r>
-        <w:rPr>
-          <w:rFonts w:ascii="Lucida Grande;Verdana;Arial;Helvetica;sans-serif" w:hAnsi="Lucida Grande;Verdana;Arial;Helvetica;sans-serif"/>
-          <w:b/>
-          <w:i w:val="false"/>
-          <w:caps w:val="false"/>
-          <w:smallCaps w:val="false"/>
-          <w:color w:val="333333"/>
-          <w:spacing w:val="0"/>
-          <w:sz w:val="17"/>
-        </w:rPr>
-        <w:t>f</w:t>
-      </w:r>
-      <w:r>
-        <w:rPr>
-          <w:rFonts w:ascii="Lucida Grande;Verdana;Arial;Helvetica;sans-serif" w:hAnsi="Lucida Grande;Verdana;Arial;Helvetica;sans-serif"/>
-          <w:b/>
-          <w:i w:val="false"/>
-          <w:caps w:val="false"/>
-          <w:smallCaps w:val="false"/>
-          <w:color w:val="333333"/>
-          <w:spacing w:val="0"/>
-          <w:sz w:val="17"/>
-        </w:rPr>
-        <w:t>ormation.</w:t>
+        <w:t>DOSSIER de CANDIDATURE</w:t>
+      </w:r>
+    </w:p>
+    <w:p>
+      <w:pPr>
+        <w:pStyle w:val="Normal"/>
+        <w:widowControl/>
+        <w:ind w:left="0" w:right="0" w:hanging="0"/>
+        <w:rPr>
+          <w:rFonts w:ascii="Lucida Grande;Verdana;Arial;Helvetica;sans-serif" w:hAnsi="Lucida Grande;Verdana;Arial;Helvetica;sans-serif"/>
+          <w:b/>
+          <w:b/>
+          <w:i w:val="false"/>
+          <w:i w:val="false"/>
+          <w:caps w:val="false"/>
+          <w:smallCaps w:val="false"/>
+          <w:color w:val="333333"/>
+          <w:spacing w:val="0"/>
+          <w:sz w:val="17"/>
+        </w:rPr>
+      </w:pPr>
+      <w:r>
+        <w:rPr/>
+      </w:r>
+    </w:p>
+    <w:p>
+      <w:pPr>
+        <w:pStyle w:val="Normal"/>
+        <w:widowControl/>
+        <w:ind w:left="0" w:right="0" w:hanging="0"/>
+        <w:rPr/>
+      </w:pPr>
+      <w:r>
+        <w:rPr>
+          <w:rFonts w:ascii="Lucida Grande;Verdana;Arial;Helvetica;sans-serif" w:hAnsi="Lucida Grande;Verdana;Arial;Helvetica;sans-serif"/>
+          <w:b/>
+          <w:i w:val="false"/>
+          <w:caps w:val="false"/>
+          <w:smallCaps w:val="false"/>
+          <w:color w:val="333333"/>
+          <w:spacing w:val="0"/>
+          <w:sz w:val="17"/>
+        </w:rPr>
+        <w:t>ACCUSÉ RÉCEPTION</w:t>
+      </w:r>
+    </w:p>
+    <w:p>
+      <w:pPr>
+        <w:pStyle w:val="Normal"/>
+        <w:widowControl/>
+        <w:ind w:left="0" w:right="0" w:hanging="0"/>
+        <w:rPr>
+          <w:rFonts w:ascii="Lucida Grande;Verdana;Arial;Helvetica;sans-serif" w:hAnsi="Lucida Grande;Verdana;Arial;Helvetica;sans-serif"/>
+          <w:b/>
+          <w:b/>
+          <w:i w:val="false"/>
+          <w:i w:val="false"/>
+          <w:caps w:val="false"/>
+          <w:smallCaps w:val="false"/>
+          <w:color w:val="333333"/>
+          <w:spacing w:val="0"/>
+          <w:sz w:val="17"/>
+        </w:rPr>
+      </w:pPr>
+      <w:r>
+        <w:rPr/>
+      </w:r>
+    </w:p>
+    <w:p>
+      <w:pPr>
+        <w:pStyle w:val="Normal"/>
+        <w:widowControl/>
+        <w:ind w:left="0" w:right="0" w:hanging="0"/>
+        <w:rPr/>
+      </w:pPr>
+      <w:r>
+        <w:rPr>
+          <w:rFonts w:ascii="Lucida Grande;Verdana;Arial;Helvetica;sans-serif" w:hAnsi="Lucida Grande;Verdana;Arial;Helvetica;sans-serif"/>
+          <w:b/>
+          <w:i w:val="false"/>
+          <w:caps w:val="false"/>
+          <w:smallCaps w:val="false"/>
+          <w:color w:val="333333"/>
+          <w:spacing w:val="0"/>
+          <w:sz w:val="17"/>
+        </w:rPr>
+        <w:t>Nous accusons réception de votre candidature en $annee année de $type, mention $mention, parcours $parcours, $formation.</w:t>
       </w:r>
     </w:p>
     <w:p>
@@ -112,7 +172,7 @@
     <w:pPr>
       <w:widowControl w:val="false"/>
       <w:suppressAutoHyphens w:val="true"/>
-      <w:overflowPunct w:val="true"/>
+      <w:overflowPunct w:val="false"/>
       <w:bidi w:val="0"/>
       <w:jc w:val="left"/>
     </w:pPr>

</xml_diff>